<commit_message>
tidy up figure 5
</commit_message>
<xml_diff>
--- a/writing/20221108 Data story outline.docx
+++ b/writing/20221108 Data story outline.docx
@@ -721,7 +721,15 @@
         <w:t xml:space="preserve">So much of the media reporting around </w:t>
       </w:r>
       <w:r>
-        <w:t>tennis focusses on the biggest stars in the game. Serena, Roger, Rafa and Novak. Players who are know</w:t>
+        <w:t xml:space="preserve">tennis focusses on the biggest stars in the game. Serena, Roger, </w:t>
+      </w:r>
+      <w:proofErr w:type="spellStart"/>
+      <w:r>
+        <w:t>Rafa</w:t>
+      </w:r>
+      <w:proofErr w:type="spellEnd"/>
+      <w:r>
+        <w:t xml:space="preserve"> and Novak. Players who are know</w:t>
       </w:r>
       <w:r>
         <w:t>n</w:t>
@@ -1171,37 +1179,7 @@
     </w:p>
     <w:p>
       <w:r>
-        <w:t xml:space="preserve">Before digging deeper into the trend I have identified, I want to quickly explain why I chose first round Grand Slam appearance as the ‘metric’ for assessing the richest countries dominance. Basically, </w:t>
-      </w:r>
-      <w:r>
-        <w:t xml:space="preserve">If you are </w:t>
-      </w:r>
-      <w:r>
-        <w:t>a player competing in Grand Slam singles tournaments</w:t>
-      </w:r>
-      <w:r>
-        <w:t xml:space="preserve"> then you </w:t>
-      </w:r>
-      <w:r>
-        <w:t>are</w:t>
-      </w:r>
-      <w:r>
-        <w:t xml:space="preserve"> probably break</w:t>
-      </w:r>
-      <w:r>
-        <w:t>ing</w:t>
-      </w:r>
-      <w:r>
-        <w:t xml:space="preserve"> even</w:t>
-      </w:r>
-      <w:r>
-        <w:t xml:space="preserve"> financially</w:t>
-      </w:r>
-      <w:r>
-        <w:t xml:space="preserve"> or earn money</w:t>
-      </w:r>
-      <w:r>
-        <w:t>. If you are interested, there is lots to read about the financial difficulties faced by players outside the top 100 in the world. I would recommend this piece (</w:t>
+        <w:t>Before digging deeper into the trend I have identified, I want to quickly explain why I chose first round Grand Slam appearance as the ‘metric’ for assessing the richest countries dominance. Basically, If you are a player competing in Grand Slam singles tournaments then you are probably breaking even financially or earn money. If you are interested, there is lots to read about the financial difficulties faced by players outside the top 100 in the world. I would recommend this piece (</w:t>
       </w:r>
       <w:hyperlink r:id="rId10" w:history="1">
         <w:r>
@@ -1241,6 +1219,16 @@
         </w:rPr>
         <w:lastRenderedPageBreak/>
         <w:t>The richest countries falling away</w:t>
+      </w:r>
+    </w:p>
+    <w:p>
+      <w:r>
+        <w:t xml:space="preserve">The first thing to do, is to confirm that the trends picked up earlier in the essay are meaningful, interesting and tennis related. This means ruling out some potential explanations. Were there big changes in the countries in the top 20% richest? Did a major tennis playing country drop out of the top 20% richest countries some time between 1990 and 2008? </w:t>
+      </w:r>
+    </w:p>
+    <w:p>
+      <w:r>
+        <w:t>In turns out this was not the case. The group of major tennis playing countries in the richest 20% of countries remained stable. There is a group of countries that has been ever present in the richest 20%. This group includes the countries that have dominated Grand Slam tennis, such as the United States, France and Spain. In the chart below, you can see a second group that did move in and out of the top 20% richest countries. However, these are not countries which have had large numbers of players appearing at Grand Slams. Mostly, they have had fewer than 10 appearances per year.</w:t>
       </w:r>
     </w:p>
     <w:p>
@@ -1296,6 +1284,11 @@
             </a:graphic>
           </wp:inline>
         </w:drawing>
+      </w:r>
+    </w:p>
+    <w:p>
+      <w:r>
+        <w:t>So, having ruled out one potential explanation for the trend, let’s focus in why the dominance of the richest countries declined between 1990 and 2008.</w:t>
       </w:r>
     </w:p>
     <w:sectPr>

</xml_diff>

<commit_message>
identified bug in chart 5
</commit_message>
<xml_diff>
--- a/writing/20221108 Data story outline.docx
+++ b/writing/20221108 Data story outline.docx
@@ -4,6 +4,59 @@
   <w:body>
     <w:p>
       <w:r>
+        <w:rPr>
+          <w:noProof/>
+        </w:rPr>
+        <w:drawing>
+          <wp:inline distT="0" distB="0" distL="0" distR="0" wp14:anchorId="2BFD5365" wp14:editId="77BA6C4F">
+            <wp:extent cx="5729605" cy="3746500"/>
+            <wp:effectExtent l="0" t="0" r="4445" b="6350"/>
+            <wp:docPr id="4" name="Picture 4"/>
+            <wp:cNvGraphicFramePr>
+              <a:graphicFrameLocks xmlns:a="http://schemas.openxmlformats.org/drawingml/2006/main" noChangeAspect="1"/>
+            </wp:cNvGraphicFramePr>
+            <a:graphic xmlns:a="http://schemas.openxmlformats.org/drawingml/2006/main">
+              <a:graphicData uri="http://schemas.openxmlformats.org/drawingml/2006/picture">
+                <pic:pic xmlns:pic="http://schemas.openxmlformats.org/drawingml/2006/picture">
+                  <pic:nvPicPr>
+                    <pic:cNvPr id="0" name="Picture 1"/>
+                    <pic:cNvPicPr>
+                      <a:picLocks noChangeAspect="1" noChangeArrowheads="1"/>
+                    </pic:cNvPicPr>
+                  </pic:nvPicPr>
+                  <pic:blipFill>
+                    <a:blip r:embed="rId5" cstate="print">
+                      <a:extLst>
+                        <a:ext uri="{28A0092B-C50C-407E-A947-70E740481C1C}">
+                          <a14:useLocalDpi xmlns:a14="http://schemas.microsoft.com/office/drawing/2010/main" val="0"/>
+                        </a:ext>
+                      </a:extLst>
+                    </a:blip>
+                    <a:srcRect/>
+                    <a:stretch>
+                      <a:fillRect/>
+                    </a:stretch>
+                  </pic:blipFill>
+                  <pic:spPr bwMode="auto">
+                    <a:xfrm>
+                      <a:off x="0" y="0"/>
+                      <a:ext cx="5729605" cy="3746500"/>
+                    </a:xfrm>
+                    <a:prstGeom prst="rect">
+                      <a:avLst/>
+                    </a:prstGeom>
+                    <a:noFill/>
+                    <a:ln>
+                      <a:noFill/>
+                    </a:ln>
+                  </pic:spPr>
+                </pic:pic>
+              </a:graphicData>
+            </a:graphic>
+          </wp:inline>
+        </w:drawing>
+      </w:r>
+      <w:r>
         <w:t>Portfolio overview for the data story</w:t>
       </w:r>
     </w:p>
@@ -296,6 +349,7 @@
         </w:numPr>
       </w:pPr>
       <w:r>
+        <w:lastRenderedPageBreak/>
         <w:t>Three</w:t>
       </w:r>
     </w:p>
@@ -539,7 +593,6 @@
         </w:numPr>
       </w:pPr>
       <w:r>
-        <w:lastRenderedPageBreak/>
         <w:t>Figures</w:t>
       </w:r>
     </w:p>
@@ -665,7 +718,7 @@
       <w:r>
         <w:t>ink to notebook (</w:t>
       </w:r>
-      <w:hyperlink r:id="rId5" w:history="1">
+      <w:hyperlink r:id="rId6" w:history="1">
         <w:r>
           <w:rPr>
             <w:rStyle w:val="Hyperlink"/>
@@ -721,15 +774,7 @@
         <w:t xml:space="preserve">So much of the media reporting around </w:t>
       </w:r>
       <w:r>
-        <w:t xml:space="preserve">tennis focusses on the biggest stars in the game. Serena, Roger, </w:t>
-      </w:r>
-      <w:proofErr w:type="spellStart"/>
-      <w:r>
-        <w:t>Rafa</w:t>
-      </w:r>
-      <w:proofErr w:type="spellEnd"/>
-      <w:r>
-        <w:t xml:space="preserve"> and Novak. Players who are know</w:t>
+        <w:t>tennis focusses on the biggest stars in the game. Serena, Roger, Rafa and Novak. Players who are know</w:t>
       </w:r>
       <w:r>
         <w:t>n</w:t>
@@ -840,7 +885,7 @@
       <w:r>
         <w:t xml:space="preserve">tournament as the top tier. If you are competing in Grand Slams you are </w:t>
       </w:r>
-      <w:hyperlink r:id="rId6" w:history="1">
+      <w:hyperlink r:id="rId7" w:history="1">
         <w:r>
           <w:rPr>
             <w:rStyle w:val="Hyperlink"/>
@@ -865,6 +910,7 @@
         </w:rPr>
       </w:pPr>
       <w:r>
+        <w:lastRenderedPageBreak/>
         <w:t>The very richest countries: Here, I’m going to say that the richest countries are those with the highest GDP per capita. More specifically, the countries in the 20% for GDP per capita.</w:t>
       </w:r>
     </w:p>
@@ -981,7 +1027,6 @@
           <w:bCs/>
           <w:noProof/>
         </w:rPr>
-        <w:lastRenderedPageBreak/>
         <w:drawing>
           <wp:inline distT="0" distB="0" distL="0" distR="0" wp14:anchorId="12A824C8" wp14:editId="17930FB1">
             <wp:extent cx="5729605" cy="4126865"/>
@@ -1000,7 +1045,7 @@
                     </pic:cNvPicPr>
                   </pic:nvPicPr>
                   <pic:blipFill>
-                    <a:blip r:embed="rId7" cstate="print">
+                    <a:blip r:embed="rId8" cstate="print">
                       <a:extLst>
                         <a:ext uri="{28A0092B-C50C-407E-A947-70E740481C1C}">
                           <a14:useLocalDpi xmlns:a14="http://schemas.microsoft.com/office/drawing/2010/main" val="0"/>
@@ -1050,6 +1095,7 @@
           <w:bCs/>
           <w:noProof/>
         </w:rPr>
+        <w:lastRenderedPageBreak/>
         <w:drawing>
           <wp:inline distT="0" distB="0" distL="0" distR="0" wp14:anchorId="43A49056" wp14:editId="713C7DAD">
             <wp:extent cx="5724525" cy="3752850"/>
@@ -1068,7 +1114,7 @@
                     </pic:cNvPicPr>
                   </pic:nvPicPr>
                   <pic:blipFill>
-                    <a:blip r:embed="rId8" cstate="print">
+                    <a:blip r:embed="rId9" cstate="print">
                       <a:extLst>
                         <a:ext uri="{28A0092B-C50C-407E-A947-70E740481C1C}">
                           <a14:useLocalDpi xmlns:a14="http://schemas.microsoft.com/office/drawing/2010/main" val="0"/>
@@ -1102,7 +1148,6 @@
     </w:p>
     <w:p>
       <w:r>
-        <w:lastRenderedPageBreak/>
         <w:t>We will be looking at a few charts like this, with all the Grand Slam tournaments together and the ‘percentage of first round appearances’ on the y axis. So, it is worth being clear about what this means. 100% is equal to the 1024 first round appearances made each. That breaks down as 256 first appearances at each Grand Slam, 128 in each of the Women’s and Men’s singles. There is a quick visual representation of this below, which might help as an explainer if things aren’t totally clear yet.</w:t>
       </w:r>
     </w:p>
@@ -1145,7 +1190,7 @@
                     </pic:cNvPicPr>
                   </pic:nvPicPr>
                   <pic:blipFill>
-                    <a:blip r:embed="rId9" cstate="print">
+                    <a:blip r:embed="rId10" cstate="print">
                       <a:extLst>
                         <a:ext uri="{28A0092B-C50C-407E-A947-70E740481C1C}">
                           <a14:useLocalDpi xmlns:a14="http://schemas.microsoft.com/office/drawing/2010/main" val="0"/>
@@ -1179,9 +1224,10 @@
     </w:p>
     <w:p>
       <w:r>
+        <w:lastRenderedPageBreak/>
         <w:t>Before digging deeper into the trend I have identified, I want to quickly explain why I chose first round Grand Slam appearance as the ‘metric’ for assessing the richest countries dominance. Basically, If you are a player competing in Grand Slam singles tournaments then you are probably breaking even financially or earn money. If you are interested, there is lots to read about the financial difficulties faced by players outside the top 100 in the world. I would recommend this piece (</w:t>
       </w:r>
-      <w:hyperlink r:id="rId10" w:history="1">
+      <w:hyperlink r:id="rId11" w:history="1">
         <w:r>
           <w:rPr>
             <w:rStyle w:val="Hyperlink"/>
@@ -1254,7 +1300,7 @@
                     </pic:cNvPicPr>
                   </pic:nvPicPr>
                   <pic:blipFill>
-                    <a:blip r:embed="rId11">
+                    <a:blip r:embed="rId12">
                       <a:extLst>
                         <a:ext uri="{28A0092B-C50C-407E-A947-70E740481C1C}">
                           <a14:useLocalDpi xmlns:a14="http://schemas.microsoft.com/office/drawing/2010/main" val="0"/>
@@ -1287,8 +1333,75 @@
       </w:r>
     </w:p>
     <w:p>
-      <w:r>
-        <w:t>So, having ruled out one potential explanation for the trend, let’s focus in why the dominance of the richest countries declined between 1990 and 2008.</w:t>
+      <w:pPr>
+        <w:rPr>
+          <w:noProof/>
+        </w:rPr>
+      </w:pPr>
+      <w:r>
+        <w:t>So, having ruled out one potential explanation for the trend, let’s focus in why the dominance of the richest countries declined between 1990 and 2008</w:t>
+      </w:r>
+      <w:r>
+        <w:rPr>
+          <w:noProof/>
+        </w:rPr>
+        <w:t>.</w:t>
+      </w:r>
+    </w:p>
+    <w:p>
+      <w:r>
+        <w:rPr>
+          <w:noProof/>
+        </w:rPr>
+        <w:lastRenderedPageBreak/>
+        <w:drawing>
+          <wp:inline distT="0" distB="0" distL="0" distR="0" wp14:anchorId="5765B3B1" wp14:editId="6357A305">
+            <wp:extent cx="5729605" cy="3746500"/>
+            <wp:effectExtent l="0" t="0" r="4445" b="6350"/>
+            <wp:docPr id="8" name="Picture 8"/>
+            <wp:cNvGraphicFramePr>
+              <a:graphicFrameLocks xmlns:a="http://schemas.openxmlformats.org/drawingml/2006/main" noChangeAspect="1"/>
+            </wp:cNvGraphicFramePr>
+            <a:graphic xmlns:a="http://schemas.openxmlformats.org/drawingml/2006/main">
+              <a:graphicData uri="http://schemas.openxmlformats.org/drawingml/2006/picture">
+                <pic:pic xmlns:pic="http://schemas.openxmlformats.org/drawingml/2006/picture">
+                  <pic:nvPicPr>
+                    <pic:cNvPr id="0" name="Picture 4"/>
+                    <pic:cNvPicPr>
+                      <a:picLocks noChangeAspect="1" noChangeArrowheads="1"/>
+                    </pic:cNvPicPr>
+                  </pic:nvPicPr>
+                  <pic:blipFill>
+                    <a:blip r:embed="rId13" cstate="print">
+                      <a:extLst>
+                        <a:ext uri="{28A0092B-C50C-407E-A947-70E740481C1C}">
+                          <a14:useLocalDpi xmlns:a14="http://schemas.microsoft.com/office/drawing/2010/main" val="0"/>
+                        </a:ext>
+                      </a:extLst>
+                    </a:blip>
+                    <a:srcRect/>
+                    <a:stretch>
+                      <a:fillRect/>
+                    </a:stretch>
+                  </pic:blipFill>
+                  <pic:spPr bwMode="auto">
+                    <a:xfrm>
+                      <a:off x="0" y="0"/>
+                      <a:ext cx="5729605" cy="3746500"/>
+                    </a:xfrm>
+                    <a:prstGeom prst="rect">
+                      <a:avLst/>
+                    </a:prstGeom>
+                    <a:noFill/>
+                    <a:ln>
+                      <a:noFill/>
+                    </a:ln>
+                  </pic:spPr>
+                </pic:pic>
+              </a:graphicData>
+            </a:graphic>
+          </wp:inline>
+        </w:drawing>
       </w:r>
     </w:p>
     <w:sectPr>

</xml_diff>